<commit_message>
update of practice 5
</commit_message>
<xml_diff>
--- a/practice/课程实践环节作业五.docx
+++ b/practice/课程实践环节作业五.docx
@@ -393,8 +393,6 @@
         </w:rPr>
         <w:t>。</w:t>
       </w:r>
-      <w:bookmarkStart w:id="0" w:name="_GoBack"/>
-      <w:bookmarkEnd w:id="0"/>
     </w:p>
     <w:p>
       <w:pPr>
@@ -436,7 +434,79 @@
           <w:sz w:val="24"/>
           <w:szCs w:val="24"/>
         </w:rPr>
-        <w:t>要求3不是基本要求，选择做。因为实现要求3是会遇到问题。原因是</w:t>
+        <w:t>要求3</w:t>
+      </w:r>
+      <w:r>
+        <w:rPr>
+          <w:rFonts w:ascii="宋体" w:eastAsia="宋体" w:hAnsi="宋体" w:cs="宋体" w:hint="eastAsia"/>
+          <w:color w:val="333333"/>
+          <w:kern w:val="0"/>
+          <w:sz w:val="24"/>
+          <w:szCs w:val="24"/>
+        </w:rPr>
+        <w:t>做</w:t>
+      </w:r>
+      <w:r>
+        <w:rPr>
+          <w:rFonts w:ascii="宋体" w:eastAsia="宋体" w:hAnsi="宋体" w:cs="宋体" w:hint="eastAsia"/>
+          <w:color w:val="333333"/>
+          <w:kern w:val="0"/>
+          <w:sz w:val="24"/>
+          <w:szCs w:val="24"/>
+        </w:rPr>
+        <w:t>基本要求，选</w:t>
+      </w:r>
+      <w:bookmarkStart w:id="0" w:name="_GoBack"/>
+      <w:bookmarkEnd w:id="0"/>
+      <w:r>
+        <w:rPr>
+          <w:rFonts w:ascii="宋体" w:eastAsia="宋体" w:hAnsi="宋体" w:cs="宋体" w:hint="eastAsia"/>
+          <w:color w:val="333333"/>
+          <w:kern w:val="0"/>
+          <w:sz w:val="24"/>
+          <w:szCs w:val="24"/>
+        </w:rPr>
+        <w:t>择做。实现要求3</w:t>
+      </w:r>
+      <w:r>
+        <w:rPr>
+          <w:rFonts w:ascii="宋体" w:eastAsia="宋体" w:hAnsi="宋体" w:cs="宋体" w:hint="eastAsia"/>
+          <w:color w:val="333333"/>
+          <w:kern w:val="0"/>
+          <w:sz w:val="24"/>
+          <w:szCs w:val="24"/>
+        </w:rPr>
+        <w:t>时</w:t>
+      </w:r>
+      <w:r>
+        <w:rPr>
+          <w:rFonts w:ascii="宋体" w:eastAsia="宋体" w:hAnsi="宋体" w:cs="宋体" w:hint="eastAsia"/>
+          <w:color w:val="333333"/>
+          <w:kern w:val="0"/>
+          <w:sz w:val="24"/>
+          <w:szCs w:val="24"/>
+        </w:rPr>
+        <w:t>会遇到问题</w:t>
+      </w:r>
+      <w:r>
+        <w:rPr>
+          <w:rFonts w:ascii="宋体" w:eastAsia="宋体" w:hAnsi="宋体" w:cs="宋体" w:hint="eastAsia"/>
+          <w:color w:val="333333"/>
+          <w:kern w:val="0"/>
+          <w:sz w:val="24"/>
+          <w:szCs w:val="24"/>
+        </w:rPr>
+        <w:t>，</w:t>
+      </w:r>
+      <w:r>
+        <w:rPr>
+          <w:rFonts w:ascii="宋体" w:eastAsia="宋体" w:hAnsi="宋体" w:cs="宋体" w:hint="eastAsia"/>
+          <w:color w:val="333333"/>
+          <w:kern w:val="0"/>
+          <w:sz w:val="24"/>
+          <w:szCs w:val="24"/>
+        </w:rPr>
+        <w:t>原因是</w:t>
       </w:r>
       <w:r>
         <w:rPr>
@@ -446,17 +516,17 @@
           <w:sz w:val="24"/>
           <w:szCs w:val="24"/>
         </w:rPr>
-        <w:t>StackOverflow</w:t>
-      </w:r>
-      <w:r>
-        <w:rPr>
-          <w:rFonts w:ascii="宋体" w:eastAsia="宋体" w:hAnsi="宋体" w:cs="宋体" w:hint="eastAsia"/>
-          <w:color w:val="333333"/>
-          <w:kern w:val="0"/>
-          <w:sz w:val="24"/>
-          <w:szCs w:val="24"/>
-        </w:rPr>
-        <w:t>需要</w:t>
+        <w:t>StackOverflow从Google取一些</w:t>
+      </w:r>
+      <w:r>
+        <w:rPr>
+          <w:rFonts w:ascii="宋体" w:eastAsia="宋体" w:hAnsi="宋体" w:cs="宋体" w:hint="eastAsia"/>
+          <w:color w:val="333333"/>
+          <w:kern w:val="0"/>
+          <w:sz w:val="24"/>
+          <w:szCs w:val="24"/>
+        </w:rPr>
+        <w:t>Java</w:t>
       </w:r>
       <w:r>
         <w:rPr>
@@ -466,26 +536,6 @@
           <w:sz w:val="24"/>
           <w:szCs w:val="24"/>
         </w:rPr>
-        <w:t>从Google取一些</w:t>
-      </w:r>
-      <w:r>
-        <w:rPr>
-          <w:rFonts w:ascii="宋体" w:eastAsia="宋体" w:hAnsi="宋体" w:cs="宋体" w:hint="eastAsia"/>
-          <w:color w:val="333333"/>
-          <w:kern w:val="0"/>
-          <w:sz w:val="24"/>
-          <w:szCs w:val="24"/>
-        </w:rPr>
-        <w:t>Java</w:t>
-      </w:r>
-      <w:r>
-        <w:rPr>
-          <w:rFonts w:ascii="宋体" w:eastAsia="宋体" w:hAnsi="宋体" w:cs="宋体"/>
-          <w:color w:val="333333"/>
-          <w:kern w:val="0"/>
-          <w:sz w:val="24"/>
-          <w:szCs w:val="24"/>
-        </w:rPr>
         <w:t>Script</w:t>
       </w:r>
       <w:r>
@@ -496,7 +546,27 @@
           <w:sz w:val="24"/>
           <w:szCs w:val="24"/>
         </w:rPr>
-        <w:t>脚本，需要一些</w:t>
+        <w:t>脚本</w:t>
+      </w:r>
+      <w:r>
+        <w:rPr>
+          <w:rFonts w:ascii="宋体" w:eastAsia="宋体" w:hAnsi="宋体" w:cs="宋体" w:hint="eastAsia"/>
+          <w:color w:val="333333"/>
+          <w:kern w:val="0"/>
+          <w:sz w:val="24"/>
+          <w:szCs w:val="24"/>
+        </w:rPr>
+        <w:t>是有些网络障碍</w:t>
+      </w:r>
+      <w:r>
+        <w:rPr>
+          <w:rFonts w:ascii="宋体" w:eastAsia="宋体" w:hAnsi="宋体" w:cs="宋体" w:hint="eastAsia"/>
+          <w:color w:val="333333"/>
+          <w:kern w:val="0"/>
+          <w:sz w:val="24"/>
+          <w:szCs w:val="24"/>
+        </w:rPr>
+        <w:t>，需要一些</w:t>
       </w:r>
       <w:r>
         <w:rPr>

</xml_diff>